<commit_message>
2nd Version of the report
</commit_message>
<xml_diff>
--- a/report/final-report.docx
+++ b/report/final-report.docx
@@ -19,15 +19,23 @@
     <w:p>
       <w:pPr>
         <w:pStyle w:val="Heading1"/>
-        <w:rPr>
-          <w:rFonts w:ascii="Calibri" w:hAnsi="Calibri" w:cs="Calibri" w:asciiTheme="minorHAnsi" w:cstheme="minorHAnsi" w:hAnsiTheme="minorHAnsi"/>
-        </w:rPr>
+        <w:rPr/>
       </w:pPr>
       <w:r>
         <w:rPr>
           <w:rFonts w:cs="Calibri" w:ascii="Calibri" w:hAnsi="Calibri" w:asciiTheme="minorHAnsi" w:cstheme="minorHAnsi" w:hAnsiTheme="minorHAnsi"/>
         </w:rPr>
         <w:t>Implementazione File System</w:t>
+      </w:r>
+    </w:p>
+    <w:p>
+      <w:pPr>
+        <w:pStyle w:val="TextBody"/>
+        <w:rPr/>
+      </w:pPr>
+      <w:r>
+        <w:rPr/>
+        <w:t>È stato implementato un filesystem simulando, con un file binario, un disco rigido.</w:t>
       </w:r>
     </w:p>
     <w:p>
@@ -591,7 +599,9 @@
         </w:rPr>
       </w:pPr>
       <w:r>
-        <w:rPr/>
+        <w:rPr>
+          <w:rFonts w:cs="Calibri" w:cstheme="minorHAnsi" w:ascii="Calibri" w:hAnsi="Calibri"/>
+        </w:rPr>
       </w:r>
     </w:p>
     <w:p>
@@ -1050,7 +1060,7 @@
       </w:pPr>
       <w:r>
         <w:rPr>
-          <w:rFonts w:cs="Calibri" w:cstheme="minorHAnsi" w:ascii="Calibri" w:hAnsi="Calibri"/>
+          <w:rFonts w:cs="Calibri" w:ascii="Calibri" w:hAnsi="Calibri" w:cstheme="minorHAnsi"/>
         </w:rPr>
         <w:t>Il FileSystem permette la creazione di un albero generico composto da directory e file.</w:t>
       </w:r>
@@ -1077,7 +1087,7 @@
       </w:pPr>
       <w:r>
         <w:rPr>
-          <w:rFonts w:cs="Calibri" w:cstheme="minorHAnsi" w:ascii="Calibri" w:hAnsi="Calibri"/>
+          <w:rFonts w:cs="Calibri" w:ascii="Calibri" w:hAnsi="Calibri" w:cstheme="minorHAnsi"/>
         </w:rPr>
         <w:t>Un File è composto da un blocco iniziale contentente tutti i metadati, più due linked lists, una che contiene tutti i blocchi dati del file e l’altra che contiene le posizioni su disco dei blocchi dati, indicizzandoli e permettendo un accesso random più veloce.</w:t>
       </w:r>
@@ -1104,7 +1114,7 @@
       </w:pPr>
       <w:r>
         <w:rPr>
-          <w:rFonts w:cs="Calibri" w:cstheme="minorHAnsi" w:ascii="Calibri" w:hAnsi="Calibri"/>
+          <w:rFonts w:cs="Calibri" w:ascii="Calibri" w:hAnsi="Calibri" w:cstheme="minorHAnsi"/>
         </w:rPr>
         <w:t>Una Directory è un file composto da una sola linked list, che contiene la posizione su disco del primo blocco dei files che sono contenuti in essa.</w:t>
       </w:r>
@@ -1194,31 +1204,7 @@
         <w:rPr>
           <w:rFonts w:cs="Calibri" w:ascii="Calibri" w:hAnsi="Calibri" w:asciiTheme="minorHAnsi" w:cstheme="minorHAnsi" w:hAnsiTheme="minorHAnsi"/>
         </w:rPr>
-        <w:t>-Fi</w:t>
-      </w:r>
-      <w:r>
-        <w:rPr>
-          <w:rFonts w:cs="Calibri" w:ascii="Calibri" w:hAnsi="Calibri" w:asciiTheme="minorHAnsi" w:cstheme="minorHAnsi" w:hAnsiTheme="minorHAnsi"/>
-        </w:rPr>
-        <w:t>r</w:t>
-      </w:r>
-      <w:r>
-        <w:rPr>
-          <w:rFonts w:cs="Calibri" w:ascii="Calibri" w:hAnsi="Calibri" w:asciiTheme="minorHAnsi" w:cstheme="minorHAnsi" w:hAnsiTheme="minorHAnsi"/>
-        </w:rPr>
-        <w:t xml:space="preserve">stfileBlock struttura che indica </w:t>
-      </w:r>
-      <w:r>
-        <w:rPr>
-          <w:rFonts w:cs="Calibri" w:ascii="Calibri" w:hAnsi="Calibri" w:asciiTheme="minorHAnsi" w:cstheme="minorHAnsi" w:hAnsiTheme="minorHAnsi"/>
-        </w:rPr>
-        <w:t>tutte le proprietà base del file, contiene l’fcb, la posizione del cursore, la directory padre una parte di indici e il successivo blocco di indici</w:t>
-      </w:r>
-      <w:r>
-        <w:rPr>
-          <w:rFonts w:cs="Calibri" w:ascii="Calibri" w:hAnsi="Calibri" w:asciiTheme="minorHAnsi" w:cstheme="minorHAnsi" w:hAnsiTheme="minorHAnsi"/>
-        </w:rPr>
-        <w:t>.</w:t>
+        <w:t>-FirstfileBlock struttura che indica tutte le proprietà base del file, contiene l’fcb, la posizione del cursore, la directory padre una parte di indici e il successivo blocco di indici.</w:t>
       </w:r>
     </w:p>
     <w:p>
@@ -1230,13 +1216,7 @@
         <w:rPr>
           <w:rFonts w:cs="Calibri" w:ascii="Calibri" w:hAnsi="Calibri" w:asciiTheme="minorHAnsi" w:cstheme="minorHAnsi" w:hAnsiTheme="minorHAnsi"/>
         </w:rPr>
-        <w:t xml:space="preserve">-Index </w:t>
-      </w:r>
-      <w:r>
-        <w:rPr>
-          <w:rFonts w:cs="Calibri" w:ascii="Calibri" w:hAnsi="Calibri" w:asciiTheme="minorHAnsi" w:cstheme="minorHAnsi" w:hAnsiTheme="minorHAnsi"/>
-        </w:rPr>
-        <w:t>struttura che indicizza i blocchi di dati, salvando la loro posizione su disco per un accesso random più veloce.</w:t>
+        <w:t>-Index struttura che indicizza i blocchi di dati, salvando la loro posizione su disco per un accesso random più veloce.</w:t>
       </w:r>
     </w:p>
     <w:p>
@@ -1248,31 +1228,7 @@
         <w:rPr>
           <w:rFonts w:cs="Calibri" w:ascii="Calibri" w:hAnsi="Calibri" w:asciiTheme="minorHAnsi" w:cstheme="minorHAnsi" w:hAnsiTheme="minorHAnsi"/>
         </w:rPr>
-        <w:t>-FileBlock(molto simile a Directo</w:t>
-      </w:r>
-      <w:r>
-        <w:rPr>
-          <w:rFonts w:cs="Calibri" w:ascii="Calibri" w:hAnsi="Calibri" w:asciiTheme="minorHAnsi" w:cstheme="minorHAnsi" w:hAnsiTheme="minorHAnsi"/>
-        </w:rPr>
-        <w:t>r</w:t>
-      </w:r>
-      <w:r>
-        <w:rPr>
-          <w:rFonts w:cs="Calibri" w:ascii="Calibri" w:hAnsi="Calibri" w:asciiTheme="minorHAnsi" w:cstheme="minorHAnsi" w:hAnsiTheme="minorHAnsi"/>
-        </w:rPr>
-        <w:t xml:space="preserve">yBlock) struttura che indica il blocco </w:t>
-      </w:r>
-      <w:r>
-        <w:rPr>
-          <w:rFonts w:cs="Calibri" w:ascii="Calibri" w:hAnsi="Calibri" w:asciiTheme="minorHAnsi" w:cstheme="minorHAnsi" w:hAnsiTheme="minorHAnsi"/>
-        </w:rPr>
-        <w:t>dati</w:t>
-      </w:r>
-      <w:r>
-        <w:rPr>
-          <w:rFonts w:cs="Calibri" w:ascii="Calibri" w:hAnsi="Calibri" w:asciiTheme="minorHAnsi" w:cstheme="minorHAnsi" w:hAnsiTheme="minorHAnsi"/>
-        </w:rPr>
-        <w:t xml:space="preserve"> di un file.</w:t>
+        <w:t>-FileBlock(molto simile a DirectoryBlock) struttura che indica il blocco dati di un file.</w:t>
       </w:r>
     </w:p>
     <w:p>
@@ -1284,19 +1240,7 @@
         <w:rPr>
           <w:rFonts w:cs="Calibri" w:ascii="Calibri" w:hAnsi="Calibri" w:asciiTheme="minorHAnsi" w:cstheme="minorHAnsi" w:hAnsiTheme="minorHAnsi"/>
         </w:rPr>
-        <w:t xml:space="preserve">-FirstDirectoryBlock indica il primo blocco di una directory, </w:t>
-      </w:r>
-      <w:r>
-        <w:rPr>
-          <w:rFonts w:cs="Calibri" w:ascii="Calibri" w:hAnsi="Calibri" w:asciiTheme="minorHAnsi" w:cstheme="minorHAnsi" w:hAnsiTheme="minorHAnsi"/>
-        </w:rPr>
-        <w:t>contiene tutti i metadati della directory</w:t>
-      </w:r>
-      <w:r>
-        <w:rPr>
-          <w:rFonts w:cs="Calibri" w:ascii="Calibri" w:hAnsi="Calibri" w:asciiTheme="minorHAnsi" w:cstheme="minorHAnsi" w:hAnsiTheme="minorHAnsi"/>
-        </w:rPr>
-        <w:t>.</w:t>
+        <w:t>-FirstDirectoryBlock indica il primo blocco di una directory, contiene tutti i metadati della directory.</w:t>
       </w:r>
     </w:p>
     <w:p>
@@ -2032,7 +1976,7 @@
         <w:pStyle w:val="ListParagraph"/>
         <w:numPr>
           <w:ilvl w:val="0"/>
-          <w:numId w:val="1"/>
+          <w:numId w:val="2"/>
         </w:numPr>
         <w:rPr>
           <w:rFonts w:cs="Calibri" w:cstheme="minorHAnsi"/>
@@ -2069,7 +2013,7 @@
         <w:pStyle w:val="ListParagraph"/>
         <w:numPr>
           <w:ilvl w:val="0"/>
-          <w:numId w:val="1"/>
+          <w:numId w:val="2"/>
         </w:numPr>
         <w:rPr>
           <w:rFonts w:cs="Calibri" w:cstheme="minorHAnsi"/>
@@ -2105,7 +2049,7 @@
         <w:pStyle w:val="ListParagraph"/>
         <w:numPr>
           <w:ilvl w:val="0"/>
-          <w:numId w:val="1"/>
+          <w:numId w:val="2"/>
         </w:numPr>
         <w:rPr>
           <w:rFonts w:cs="Calibri" w:cstheme="minorHAnsi"/>
@@ -2141,7 +2085,7 @@
         <w:pStyle w:val="ListParagraph"/>
         <w:numPr>
           <w:ilvl w:val="0"/>
-          <w:numId w:val="1"/>
+          <w:numId w:val="2"/>
         </w:numPr>
         <w:rPr>
           <w:rFonts w:cs="Calibri" w:cstheme="minorHAnsi"/>
@@ -2177,7 +2121,7 @@
         <w:pStyle w:val="ListParagraph"/>
         <w:numPr>
           <w:ilvl w:val="0"/>
-          <w:numId w:val="1"/>
+          <w:numId w:val="2"/>
         </w:numPr>
         <w:rPr>
           <w:rFonts w:cs="Calibri" w:cstheme="minorHAnsi"/>
@@ -2213,7 +2157,7 @@
         <w:pStyle w:val="ListParagraph"/>
         <w:numPr>
           <w:ilvl w:val="0"/>
-          <w:numId w:val="1"/>
+          <w:numId w:val="2"/>
         </w:numPr>
         <w:rPr>
           <w:rFonts w:cs="Calibri" w:cstheme="minorHAnsi"/>
@@ -2249,7 +2193,7 @@
         <w:pStyle w:val="ListParagraph"/>
         <w:numPr>
           <w:ilvl w:val="0"/>
-          <w:numId w:val="1"/>
+          <w:numId w:val="2"/>
         </w:numPr>
         <w:rPr>
           <w:rFonts w:cs="Calibri" w:cstheme="minorHAnsi"/>
@@ -2285,7 +2229,7 @@
         <w:pStyle w:val="ListParagraph"/>
         <w:numPr>
           <w:ilvl w:val="0"/>
-          <w:numId w:val="1"/>
+          <w:numId w:val="2"/>
         </w:numPr>
         <w:rPr>
           <w:rFonts w:cs="Calibri" w:cstheme="minorHAnsi"/>
@@ -2321,7 +2265,7 @@
         <w:pStyle w:val="ListParagraph"/>
         <w:numPr>
           <w:ilvl w:val="0"/>
-          <w:numId w:val="1"/>
+          <w:numId w:val="2"/>
         </w:numPr>
         <w:rPr>
           <w:rFonts w:cs="Calibri" w:cstheme="minorHAnsi"/>
@@ -2357,7 +2301,7 @@
         <w:pStyle w:val="ListParagraph"/>
         <w:numPr>
           <w:ilvl w:val="0"/>
-          <w:numId w:val="1"/>
+          <w:numId w:val="2"/>
         </w:numPr>
         <w:rPr>
           <w:rFonts w:cs="Calibri" w:cstheme="minorHAnsi"/>
@@ -2393,7 +2337,7 @@
         <w:pStyle w:val="ListParagraph"/>
         <w:numPr>
           <w:ilvl w:val="0"/>
-          <w:numId w:val="1"/>
+          <w:numId w:val="2"/>
         </w:numPr>
         <w:rPr>
           <w:rFonts w:cs="Calibri" w:cstheme="minorHAnsi"/>
@@ -2419,10 +2363,7 @@
     <w:p>
       <w:pPr>
         <w:pStyle w:val="ListParagraph"/>
-        <w:rPr>
-          <w:rFonts w:cs="Calibri" w:cstheme="minorHAnsi"/>
-          <w:color w:val="000000" w:themeColor="text1"/>
-        </w:rPr>
+        <w:rPr/>
       </w:pPr>
       <w:r>
         <w:rPr>
@@ -2430,6 +2371,102 @@
           <w:color w:val="000000" w:themeColor="text1"/>
         </w:rPr>
         <w:t>per replicare un messaggio o per scriverlo su un file.</w:t>
+      </w:r>
+    </w:p>
+    <w:p>
+      <w:pPr>
+        <w:pStyle w:val="ListParagraph"/>
+        <w:rPr/>
+      </w:pPr>
+      <w:r>
+        <w:rPr/>
+      </w:r>
+    </w:p>
+    <w:p>
+      <w:pPr>
+        <w:pStyle w:val="ListParagraph"/>
+        <w:ind w:hanging="0"/>
+        <w:rPr>
+          <w:rFonts w:cs="Calibri" w:cstheme="minorHAnsi"/>
+          <w:color w:val="000000" w:themeColor="text1"/>
+        </w:rPr>
+      </w:pPr>
+      <w:r>
+        <w:rPr/>
+      </w:r>
+    </w:p>
+    <w:p>
+      <w:pPr>
+        <w:pStyle w:val="ListParagraph"/>
+        <w:ind w:hanging="0"/>
+        <w:rPr/>
+      </w:pPr>
+      <w:r>
+        <w:rPr>
+          <w:rFonts w:cs="Calibri" w:cstheme="minorHAnsi"/>
+          <w:color w:val="000000" w:themeColor="text1"/>
+        </w:rPr>
+        <w:t>Il progetto è composto da due file eseguibili, generabili tramite il comando make:</w:t>
+      </w:r>
+    </w:p>
+    <w:p>
+      <w:pPr>
+        <w:pStyle w:val="ListParagraph"/>
+        <w:ind w:hanging="0"/>
+        <w:rPr>
+          <w:rFonts w:cs="Calibri" w:cstheme="minorHAnsi"/>
+          <w:color w:val="000000" w:themeColor="text1"/>
+        </w:rPr>
+      </w:pPr>
+      <w:r>
+        <w:rPr/>
+      </w:r>
+    </w:p>
+    <w:p>
+      <w:pPr>
+        <w:pStyle w:val="ListParagraph"/>
+        <w:numPr>
+          <w:ilvl w:val="0"/>
+          <w:numId w:val="3"/>
+        </w:numPr>
+        <w:rPr/>
+      </w:pPr>
+      <w:r>
+        <w:rPr>
+          <w:rFonts w:cs="Calibri" w:cstheme="minorHAnsi"/>
+          <w:color w:val="000000" w:themeColor="text1"/>
+        </w:rPr>
+        <w:t>shell: l’eseguibile della shell, non prende agromenti</w:t>
+      </w:r>
+    </w:p>
+    <w:p>
+      <w:pPr>
+        <w:pStyle w:val="ListParagraph"/>
+        <w:numPr>
+          <w:ilvl w:val="0"/>
+          <w:numId w:val="3"/>
+        </w:numPr>
+        <w:rPr/>
+      </w:pPr>
+      <w:r>
+        <w:rPr>
+          <w:rFonts w:cs="Calibri" w:cstheme="minorHAnsi"/>
+          <w:color w:val="000000" w:themeColor="text1"/>
+        </w:rPr>
+        <w:t xml:space="preserve">simplefs_test: che esegue una serie di test preliminari per verificare il corretto funzionamento del filesystem, anch’esso non prende argomenti. </w:t>
+      </w:r>
+    </w:p>
+    <w:p>
+      <w:pPr>
+        <w:pStyle w:val="ListParagraph"/>
+        <w:ind w:hanging="0"/>
+        <w:rPr>
+          <w:rFonts w:cs="Calibri" w:cstheme="minorHAnsi"/>
+          <w:color w:val="000000" w:themeColor="text1"/>
+        </w:rPr>
+      </w:pPr>
+      <w:r>
+        <w:rPr/>
       </w:r>
     </w:p>
     <w:p>
@@ -2557,6 +2594,98 @@
   <w:abstractNum w:abstractNumId="1">
     <w:lvl w:ilvl="0">
       <w:start w:val="1"/>
+      <w:numFmt w:val="none"/>
+      <w:suff w:val="nothing"/>
+      <w:lvlText w:val=""/>
+      <w:lvlJc w:val="left"/>
+      <w:pPr>
+        <w:ind w:left="0" w:hanging="0"/>
+      </w:pPr>
+    </w:lvl>
+    <w:lvl w:ilvl="1">
+      <w:start w:val="1"/>
+      <w:numFmt w:val="none"/>
+      <w:suff w:val="nothing"/>
+      <w:lvlText w:val=""/>
+      <w:lvlJc w:val="left"/>
+      <w:pPr>
+        <w:ind w:left="0" w:hanging="0"/>
+      </w:pPr>
+    </w:lvl>
+    <w:lvl w:ilvl="2">
+      <w:start w:val="1"/>
+      <w:numFmt w:val="none"/>
+      <w:suff w:val="nothing"/>
+      <w:lvlText w:val=""/>
+      <w:lvlJc w:val="left"/>
+      <w:pPr>
+        <w:ind w:left="0" w:hanging="0"/>
+      </w:pPr>
+    </w:lvl>
+    <w:lvl w:ilvl="3">
+      <w:start w:val="1"/>
+      <w:numFmt w:val="none"/>
+      <w:suff w:val="nothing"/>
+      <w:lvlText w:val=""/>
+      <w:lvlJc w:val="left"/>
+      <w:pPr>
+        <w:ind w:left="0" w:hanging="0"/>
+      </w:pPr>
+    </w:lvl>
+    <w:lvl w:ilvl="4">
+      <w:start w:val="1"/>
+      <w:numFmt w:val="none"/>
+      <w:suff w:val="nothing"/>
+      <w:lvlText w:val=""/>
+      <w:lvlJc w:val="left"/>
+      <w:pPr>
+        <w:ind w:left="0" w:hanging="0"/>
+      </w:pPr>
+    </w:lvl>
+    <w:lvl w:ilvl="5">
+      <w:start w:val="1"/>
+      <w:numFmt w:val="none"/>
+      <w:suff w:val="nothing"/>
+      <w:lvlText w:val=""/>
+      <w:lvlJc w:val="left"/>
+      <w:pPr>
+        <w:ind w:left="0" w:hanging="0"/>
+      </w:pPr>
+    </w:lvl>
+    <w:lvl w:ilvl="6">
+      <w:start w:val="1"/>
+      <w:numFmt w:val="none"/>
+      <w:suff w:val="nothing"/>
+      <w:lvlText w:val=""/>
+      <w:lvlJc w:val="left"/>
+      <w:pPr>
+        <w:ind w:left="0" w:hanging="0"/>
+      </w:pPr>
+    </w:lvl>
+    <w:lvl w:ilvl="7">
+      <w:start w:val="1"/>
+      <w:numFmt w:val="none"/>
+      <w:suff w:val="nothing"/>
+      <w:lvlText w:val=""/>
+      <w:lvlJc w:val="left"/>
+      <w:pPr>
+        <w:ind w:left="0" w:hanging="0"/>
+      </w:pPr>
+    </w:lvl>
+    <w:lvl w:ilvl="8">
+      <w:start w:val="1"/>
+      <w:numFmt w:val="none"/>
+      <w:suff w:val="nothing"/>
+      <w:lvlText w:val=""/>
+      <w:lvlJc w:val="left"/>
+      <w:pPr>
+        <w:ind w:left="0" w:hanging="0"/>
+      </w:pPr>
+    </w:lvl>
+  </w:abstractNum>
+  <w:abstractNum w:abstractNumId="2">
+    <w:lvl w:ilvl="0">
+      <w:start w:val="1"/>
       <w:numFmt w:val="bullet"/>
       <w:lvlText w:val=""/>
       <w:lvlJc w:val="left"/>
@@ -2565,6 +2694,7 @@
       </w:pPr>
       <w:rPr>
         <w:rFonts w:ascii="Wingdings" w:hAnsi="Wingdings" w:cs="Wingdings" w:hint="default"/>
+        <w:rFonts w:cs="Wingdings"/>
       </w:rPr>
     </w:lvl>
     <w:lvl w:ilvl="1">
@@ -2590,6 +2720,7 @@
       </w:pPr>
       <w:rPr>
         <w:rFonts w:ascii="Wingdings" w:hAnsi="Wingdings" w:cs="Wingdings" w:hint="default"/>
+        <w:rFonts w:cs="Wingdings"/>
       </w:rPr>
     </w:lvl>
     <w:lvl w:ilvl="3">
@@ -2602,6 +2733,7 @@
       </w:pPr>
       <w:rPr>
         <w:rFonts w:ascii="Symbol" w:hAnsi="Symbol" w:cs="Symbol" w:hint="default"/>
+        <w:rFonts w:cs="Symbol"/>
       </w:rPr>
     </w:lvl>
     <w:lvl w:ilvl="4">
@@ -2627,6 +2759,7 @@
       </w:pPr>
       <w:rPr>
         <w:rFonts w:ascii="Wingdings" w:hAnsi="Wingdings" w:cs="Wingdings" w:hint="default"/>
+        <w:rFonts w:cs="Wingdings"/>
       </w:rPr>
     </w:lvl>
     <w:lvl w:ilvl="6">
@@ -2639,6 +2772,7 @@
       </w:pPr>
       <w:rPr>
         <w:rFonts w:ascii="Symbol" w:hAnsi="Symbol" w:cs="Symbol" w:hint="default"/>
+        <w:rFonts w:cs="Symbol"/>
       </w:rPr>
     </w:lvl>
     <w:lvl w:ilvl="7">
@@ -2664,99 +2798,154 @@
       </w:pPr>
       <w:rPr>
         <w:rFonts w:ascii="Wingdings" w:hAnsi="Wingdings" w:cs="Wingdings" w:hint="default"/>
+        <w:rFonts w:cs="Wingdings"/>
       </w:rPr>
     </w:lvl>
   </w:abstractNum>
-  <w:abstractNum w:abstractNumId="2">
+  <w:abstractNum w:abstractNumId="3">
     <w:lvl w:ilvl="0">
       <w:start w:val="1"/>
-      <w:numFmt w:val="none"/>
-      <w:suff w:val="nothing"/>
-      <w:lvlText w:val=""/>
+      <w:numFmt w:val="bullet"/>
+      <w:lvlText w:val=""/>
       <w:lvlJc w:val="left"/>
       <w:pPr>
-        <w:ind w:left="0" w:hanging="0"/>
-      </w:pPr>
+        <w:tabs>
+          <w:tab w:val="num" w:pos="720"/>
+        </w:tabs>
+        <w:ind w:left="720" w:hanging="360"/>
+      </w:pPr>
+      <w:rPr>
+        <w:rFonts w:ascii="Symbol" w:hAnsi="Symbol" w:cs="Symbol" w:hint="default"/>
+        <w:rFonts w:cs="OpenSymbol"/>
+      </w:rPr>
     </w:lvl>
     <w:lvl w:ilvl="1">
       <w:start w:val="1"/>
-      <w:numFmt w:val="none"/>
-      <w:suff w:val="nothing"/>
-      <w:lvlText w:val=""/>
+      <w:numFmt w:val="bullet"/>
+      <w:lvlText w:val="◦"/>
       <w:lvlJc w:val="left"/>
       <w:pPr>
-        <w:ind w:left="0" w:hanging="0"/>
-      </w:pPr>
+        <w:tabs>
+          <w:tab w:val="num" w:pos="1080"/>
+        </w:tabs>
+        <w:ind w:left="1080" w:hanging="360"/>
+      </w:pPr>
+      <w:rPr>
+        <w:rFonts w:ascii="OpenSymbol" w:hAnsi="OpenSymbol" w:cs="OpenSymbol" w:hint="default"/>
+        <w:rFonts w:cs="OpenSymbol"/>
+      </w:rPr>
     </w:lvl>
     <w:lvl w:ilvl="2">
       <w:start w:val="1"/>
-      <w:numFmt w:val="none"/>
-      <w:suff w:val="nothing"/>
-      <w:lvlText w:val=""/>
+      <w:numFmt w:val="bullet"/>
+      <w:lvlText w:val="▪"/>
       <w:lvlJc w:val="left"/>
       <w:pPr>
-        <w:ind w:left="0" w:hanging="0"/>
-      </w:pPr>
+        <w:tabs>
+          <w:tab w:val="num" w:pos="1440"/>
+        </w:tabs>
+        <w:ind w:left="1440" w:hanging="360"/>
+      </w:pPr>
+      <w:rPr>
+        <w:rFonts w:ascii="OpenSymbol" w:hAnsi="OpenSymbol" w:cs="OpenSymbol" w:hint="default"/>
+        <w:rFonts w:cs="OpenSymbol"/>
+      </w:rPr>
     </w:lvl>
     <w:lvl w:ilvl="3">
       <w:start w:val="1"/>
-      <w:numFmt w:val="none"/>
-      <w:suff w:val="nothing"/>
-      <w:lvlText w:val=""/>
+      <w:numFmt w:val="bullet"/>
+      <w:lvlText w:val=""/>
       <w:lvlJc w:val="left"/>
       <w:pPr>
-        <w:ind w:left="0" w:hanging="0"/>
-      </w:pPr>
+        <w:tabs>
+          <w:tab w:val="num" w:pos="1800"/>
+        </w:tabs>
+        <w:ind w:left="1800" w:hanging="360"/>
+      </w:pPr>
+      <w:rPr>
+        <w:rFonts w:ascii="Symbol" w:hAnsi="Symbol" w:cs="Symbol" w:hint="default"/>
+        <w:rFonts w:cs="OpenSymbol"/>
+      </w:rPr>
     </w:lvl>
     <w:lvl w:ilvl="4">
       <w:start w:val="1"/>
-      <w:numFmt w:val="none"/>
-      <w:suff w:val="nothing"/>
-      <w:lvlText w:val=""/>
+      <w:numFmt w:val="bullet"/>
+      <w:lvlText w:val="◦"/>
       <w:lvlJc w:val="left"/>
       <w:pPr>
-        <w:ind w:left="0" w:hanging="0"/>
-      </w:pPr>
+        <w:tabs>
+          <w:tab w:val="num" w:pos="2160"/>
+        </w:tabs>
+        <w:ind w:left="2160" w:hanging="360"/>
+      </w:pPr>
+      <w:rPr>
+        <w:rFonts w:ascii="OpenSymbol" w:hAnsi="OpenSymbol" w:cs="OpenSymbol" w:hint="default"/>
+        <w:rFonts w:cs="OpenSymbol"/>
+      </w:rPr>
     </w:lvl>
     <w:lvl w:ilvl="5">
       <w:start w:val="1"/>
-      <w:numFmt w:val="none"/>
-      <w:suff w:val="nothing"/>
-      <w:lvlText w:val=""/>
+      <w:numFmt w:val="bullet"/>
+      <w:lvlText w:val="▪"/>
       <w:lvlJc w:val="left"/>
       <w:pPr>
-        <w:ind w:left="0" w:hanging="0"/>
-      </w:pPr>
+        <w:tabs>
+          <w:tab w:val="num" w:pos="2520"/>
+        </w:tabs>
+        <w:ind w:left="2520" w:hanging="360"/>
+      </w:pPr>
+      <w:rPr>
+        <w:rFonts w:ascii="OpenSymbol" w:hAnsi="OpenSymbol" w:cs="OpenSymbol" w:hint="default"/>
+        <w:rFonts w:cs="OpenSymbol"/>
+      </w:rPr>
     </w:lvl>
     <w:lvl w:ilvl="6">
       <w:start w:val="1"/>
-      <w:numFmt w:val="none"/>
-      <w:suff w:val="nothing"/>
-      <w:lvlText w:val=""/>
+      <w:numFmt w:val="bullet"/>
+      <w:lvlText w:val=""/>
       <w:lvlJc w:val="left"/>
       <w:pPr>
-        <w:ind w:left="0" w:hanging="0"/>
-      </w:pPr>
+        <w:tabs>
+          <w:tab w:val="num" w:pos="2880"/>
+        </w:tabs>
+        <w:ind w:left="2880" w:hanging="360"/>
+      </w:pPr>
+      <w:rPr>
+        <w:rFonts w:ascii="Symbol" w:hAnsi="Symbol" w:cs="Symbol" w:hint="default"/>
+        <w:rFonts w:cs="OpenSymbol"/>
+      </w:rPr>
     </w:lvl>
     <w:lvl w:ilvl="7">
       <w:start w:val="1"/>
-      <w:numFmt w:val="none"/>
-      <w:suff w:val="nothing"/>
-      <w:lvlText w:val=""/>
+      <w:numFmt w:val="bullet"/>
+      <w:lvlText w:val="◦"/>
       <w:lvlJc w:val="left"/>
       <w:pPr>
-        <w:ind w:left="0" w:hanging="0"/>
-      </w:pPr>
+        <w:tabs>
+          <w:tab w:val="num" w:pos="3240"/>
+        </w:tabs>
+        <w:ind w:left="3240" w:hanging="360"/>
+      </w:pPr>
+      <w:rPr>
+        <w:rFonts w:ascii="OpenSymbol" w:hAnsi="OpenSymbol" w:cs="OpenSymbol" w:hint="default"/>
+        <w:rFonts w:cs="OpenSymbol"/>
+      </w:rPr>
     </w:lvl>
     <w:lvl w:ilvl="8">
       <w:start w:val="1"/>
-      <w:numFmt w:val="none"/>
-      <w:suff w:val="nothing"/>
-      <w:lvlText w:val=""/>
+      <w:numFmt w:val="bullet"/>
+      <w:lvlText w:val="▪"/>
       <w:lvlJc w:val="left"/>
       <w:pPr>
-        <w:ind w:left="0" w:hanging="0"/>
-      </w:pPr>
+        <w:tabs>
+          <w:tab w:val="num" w:pos="3600"/>
+        </w:tabs>
+        <w:ind w:left="3600" w:hanging="360"/>
+      </w:pPr>
+      <w:rPr>
+        <w:rFonts w:ascii="OpenSymbol" w:hAnsi="OpenSymbol" w:cs="OpenSymbol" w:hint="default"/>
+        <w:rFonts w:cs="OpenSymbol"/>
+      </w:rPr>
     </w:lvl>
   </w:abstractNum>
   <w:num w:numId="1">
@@ -2764,6 +2953,9 @@
   </w:num>
   <w:num w:numId="2">
     <w:abstractNumId w:val="2"/>
+  </w:num>
+  <w:num w:numId="3">
+    <w:abstractNumId w:val="3"/>
   </w:num>
 </w:numbering>
 </file>
@@ -2774,7 +2966,6 @@
     <w:rPrDefault>
       <w:rPr>
         <w:rFonts w:ascii="Calibri" w:hAnsi="Calibri" w:eastAsia="Calibri" w:cs="" w:asciiTheme="minorHAnsi" w:cstheme="minorBidi" w:eastAsiaTheme="minorHAnsi" w:hAnsiTheme="minorHAnsi"/>
-        <w:sz w:val="24"/>
         <w:szCs w:val="24"/>
         <w:lang w:val="it-IT" w:eastAsia="en-US" w:bidi="ar-SA"/>
       </w:rPr>
@@ -3169,11 +3360,11 @@
     </w:pPr>
     <w:rPr>
       <w:rFonts w:ascii="Times New Roman" w:hAnsi="Times New Roman" w:eastAsia="Times New Roman" w:cs="Times New Roman"/>
-      <w:color w:val="auto"/>
+      <w:color w:val="00000A"/>
       <w:kern w:val="0"/>
       <w:sz w:val="24"/>
       <w:szCs w:val="24"/>
-      <w:lang w:eastAsia="it-IT" w:val="it-IT" w:bidi="ar-SA"/>
+      <w:lang w:val="it-IT" w:eastAsia="it-IT" w:bidi="ar-SA"/>
     </w:rPr>
   </w:style>
   <w:style w:type="paragraph" w:styleId="Heading1">
@@ -3308,6 +3499,76 @@
     <w:qFormat/>
     <w:rPr>
       <w:rFonts w:cs="Courier New"/>
+    </w:rPr>
+  </w:style>
+  <w:style w:type="character" w:styleId="ListLabel4">
+    <w:name w:val="ListLabel 4"/>
+    <w:qFormat/>
+    <w:rPr>
+      <w:rFonts w:cs="Wingdings"/>
+    </w:rPr>
+  </w:style>
+  <w:style w:type="character" w:styleId="ListLabel5">
+    <w:name w:val="ListLabel 5"/>
+    <w:qFormat/>
+    <w:rPr>
+      <w:rFonts w:cs="Courier New"/>
+    </w:rPr>
+  </w:style>
+  <w:style w:type="character" w:styleId="ListLabel6">
+    <w:name w:val="ListLabel 6"/>
+    <w:qFormat/>
+    <w:rPr>
+      <w:rFonts w:cs="Wingdings"/>
+    </w:rPr>
+  </w:style>
+  <w:style w:type="character" w:styleId="ListLabel7">
+    <w:name w:val="ListLabel 7"/>
+    <w:qFormat/>
+    <w:rPr>
+      <w:rFonts w:cs="Symbol"/>
+    </w:rPr>
+  </w:style>
+  <w:style w:type="character" w:styleId="ListLabel8">
+    <w:name w:val="ListLabel 8"/>
+    <w:qFormat/>
+    <w:rPr>
+      <w:rFonts w:cs="Courier New"/>
+    </w:rPr>
+  </w:style>
+  <w:style w:type="character" w:styleId="ListLabel9">
+    <w:name w:val="ListLabel 9"/>
+    <w:qFormat/>
+    <w:rPr>
+      <w:rFonts w:cs="Wingdings"/>
+    </w:rPr>
+  </w:style>
+  <w:style w:type="character" w:styleId="ListLabel10">
+    <w:name w:val="ListLabel 10"/>
+    <w:qFormat/>
+    <w:rPr>
+      <w:rFonts w:cs="Symbol"/>
+    </w:rPr>
+  </w:style>
+  <w:style w:type="character" w:styleId="ListLabel11">
+    <w:name w:val="ListLabel 11"/>
+    <w:qFormat/>
+    <w:rPr>
+      <w:rFonts w:cs="Courier New"/>
+    </w:rPr>
+  </w:style>
+  <w:style w:type="character" w:styleId="ListLabel12">
+    <w:name w:val="ListLabel 12"/>
+    <w:qFormat/>
+    <w:rPr>
+      <w:rFonts w:cs="Wingdings"/>
+    </w:rPr>
+  </w:style>
+  <w:style w:type="character" w:styleId="Bullets">
+    <w:name w:val="Bullets"/>
+    <w:qFormat/>
+    <w:rPr>
+      <w:rFonts w:ascii="OpenSymbol" w:hAnsi="OpenSymbol" w:eastAsia="OpenSymbol" w:cs="OpenSymbol"/>
     </w:rPr>
   </w:style>
   <w:style w:type="paragraph" w:styleId="Heading">

</xml_diff>